<commit_message>
find hamilton cycles in complete graph
</commit_message>
<xml_diff>
--- a/RLSdocx.docx
+++ b/RLSdocx.docx
@@ -4,149 +4,482 @@
   <w:body>
     <w:p>
       <w:r>
-        <w:t>% !TeX document-id = {1775dc01-c91a-443e-9abe-bdcfb8be9ec7}</w:t>
-      </w:r>
-    </w:p>
-    <w:p>
-      <w:r>
-        <w:t>% !BIB TS-program = biber</w:t>
-      </w:r>
-    </w:p>
-    <w:p>
-      <w:r>
-        <w:t>\documentclass[11pt]{article}</w:t>
-      </w:r>
-    </w:p>
-    <w:p>
-      <w:r>
-        <w:t>\usepackage[margin=1.1in]{geometry}</w:t>
-      </w:r>
-    </w:p>
-    <w:p>
-      <w:r>
-        <w:t>\usepackage{enumerate}</w:t>
-      </w:r>
-    </w:p>
-    <w:p>
-      <w:r>
-        <w:t>\usepackage{amssymb}</w:t>
-      </w:r>
-    </w:p>
-    <w:p>
-      <w:r>
-        <w:t>\usepackage{amsmath}</w:t>
-      </w:r>
-    </w:p>
-    <w:p>
-      <w:r>
-        <w:t>\usepackage{mathrsfs}</w:t>
-      </w:r>
-    </w:p>
-    <w:p>
-      <w:r>
-        <w:t>\usepackage{amsthm}</w:t>
-      </w:r>
-    </w:p>
-    <w:p>
-      <w:r>
-        <w:t>\usepackage{mathtools}</w:t>
-      </w:r>
-    </w:p>
-    <w:p>
-      <w:r>
-        <w:t>\usepackage{float}</w:t>
-      </w:r>
-    </w:p>
-    <w:p>
-      <w:r>
-        <w:t>\usepackage{braket}</w:t>
-      </w:r>
-    </w:p>
-    <w:p>
-      <w:r>
-        <w:t>\usepackage{cancel}</w:t>
-      </w:r>
-    </w:p>
-    <w:p>
-      <w:r>
-        <w:t>\usepackage{eufrak}</w:t>
-      </w:r>
-    </w:p>
-    <w:p>
-      <w:r>
-        <w:t>\usepackage{xcolor}</w:t>
-      </w:r>
-    </w:p>
-    <w:p>
-      <w:r>
-        <w:t>\newcommand{\N}{\mathbb{N}}</w:t>
-      </w:r>
-    </w:p>
-    <w:p>
-      <w:r>
-        <w:t>\newcommand{\R}{\mathbb{R}}</w:t>
-      </w:r>
-    </w:p>
-    <w:p>
-      <w:r>
-        <w:t>\usepackage{comment}</w:t>
+        <w:t>% !</w:t>
+      </w:r>
+      <w:proofErr w:type="spellStart"/>
+      <w:r>
+        <w:t>TeX</w:t>
+      </w:r>
+      <w:proofErr w:type="spellEnd"/>
+      <w:r>
+        <w:t xml:space="preserve"> document-id = {1775dc01-c91a-443e-9abe-bdcfb8be9ec7}</w:t>
+      </w:r>
+    </w:p>
+    <w:p>
+      <w:r>
+        <w:t xml:space="preserve">% !BIB TS-program = </w:t>
+      </w:r>
+      <w:proofErr w:type="spellStart"/>
+      <w:r>
+        <w:t>biber</w:t>
+      </w:r>
+      <w:proofErr w:type="spellEnd"/>
+    </w:p>
+    <w:p>
+      <w:r>
+        <w:t>\</w:t>
+      </w:r>
+      <w:proofErr w:type="spellStart"/>
+      <w:r>
+        <w:t>documentclass</w:t>
+      </w:r>
+      <w:proofErr w:type="spellEnd"/>
+      <w:r>
+        <w:t>[11pt]{article}</w:t>
+      </w:r>
+    </w:p>
+    <w:p>
+      <w:r>
+        <w:t>\</w:t>
+      </w:r>
+      <w:proofErr w:type="spellStart"/>
+      <w:r>
+        <w:t>usepackage</w:t>
+      </w:r>
+      <w:proofErr w:type="spellEnd"/>
+      <w:r>
+        <w:t>[margin=1.1in]{geometry}</w:t>
+      </w:r>
+    </w:p>
+    <w:p>
+      <w:r>
+        <w:t>\</w:t>
+      </w:r>
+      <w:proofErr w:type="spellStart"/>
+      <w:r>
+        <w:t>usepackage</w:t>
+      </w:r>
+      <w:proofErr w:type="spellEnd"/>
+      <w:r>
+        <w:t>{enumerate}</w:t>
+      </w:r>
+    </w:p>
+    <w:p>
+      <w:r>
+        <w:t>\</w:t>
+      </w:r>
+      <w:proofErr w:type="spellStart"/>
+      <w:r>
+        <w:t>usepackage</w:t>
+      </w:r>
+      <w:proofErr w:type="spellEnd"/>
+      <w:r>
+        <w:t>{</w:t>
+      </w:r>
+      <w:proofErr w:type="spellStart"/>
+      <w:r>
+        <w:t>amssymb</w:t>
+      </w:r>
+      <w:proofErr w:type="spellEnd"/>
+      <w:r>
+        <w:t>}</w:t>
+      </w:r>
+    </w:p>
+    <w:p>
+      <w:r>
+        <w:t>\</w:t>
+      </w:r>
+      <w:proofErr w:type="spellStart"/>
+      <w:r>
+        <w:t>usepackage</w:t>
+      </w:r>
+      <w:proofErr w:type="spellEnd"/>
+      <w:r>
+        <w:t>{</w:t>
+      </w:r>
+      <w:proofErr w:type="spellStart"/>
+      <w:r>
+        <w:t>amsmath</w:t>
+      </w:r>
+      <w:proofErr w:type="spellEnd"/>
+      <w:r>
+        <w:t>}</w:t>
+      </w:r>
+    </w:p>
+    <w:p>
+      <w:r>
+        <w:t>\</w:t>
+      </w:r>
+      <w:proofErr w:type="spellStart"/>
+      <w:r>
+        <w:t>usepackage</w:t>
+      </w:r>
+      <w:proofErr w:type="spellEnd"/>
+      <w:r>
+        <w:t>{</w:t>
+      </w:r>
+      <w:proofErr w:type="spellStart"/>
+      <w:r>
+        <w:t>mathrsfs</w:t>
+      </w:r>
+      <w:proofErr w:type="spellEnd"/>
+      <w:r>
+        <w:t>}</w:t>
+      </w:r>
+    </w:p>
+    <w:p>
+      <w:r>
+        <w:t>\</w:t>
+      </w:r>
+      <w:proofErr w:type="spellStart"/>
+      <w:r>
+        <w:t>usepackage</w:t>
+      </w:r>
+      <w:proofErr w:type="spellEnd"/>
+      <w:r>
+        <w:t>{</w:t>
+      </w:r>
+      <w:proofErr w:type="spellStart"/>
+      <w:r>
+        <w:t>amsthm</w:t>
+      </w:r>
+      <w:proofErr w:type="spellEnd"/>
+      <w:r>
+        <w:t>}</w:t>
+      </w:r>
+    </w:p>
+    <w:p>
+      <w:r>
+        <w:t>\</w:t>
+      </w:r>
+      <w:proofErr w:type="spellStart"/>
+      <w:r>
+        <w:t>usepackage</w:t>
+      </w:r>
+      <w:proofErr w:type="spellEnd"/>
+      <w:r>
+        <w:t>{</w:t>
+      </w:r>
+      <w:proofErr w:type="spellStart"/>
+      <w:r>
+        <w:t>mathtools</w:t>
+      </w:r>
+      <w:proofErr w:type="spellEnd"/>
+      <w:r>
+        <w:t>}</w:t>
+      </w:r>
+    </w:p>
+    <w:p>
+      <w:r>
+        <w:t>\</w:t>
+      </w:r>
+      <w:proofErr w:type="spellStart"/>
+      <w:r>
+        <w:t>usepackage</w:t>
+      </w:r>
+      <w:proofErr w:type="spellEnd"/>
+      <w:r>
+        <w:t>{float}</w:t>
+      </w:r>
+    </w:p>
+    <w:p>
+      <w:r>
+        <w:t>\</w:t>
+      </w:r>
+      <w:proofErr w:type="spellStart"/>
+      <w:r>
+        <w:t>usepackage</w:t>
+      </w:r>
+      <w:proofErr w:type="spellEnd"/>
+      <w:r>
+        <w:t>{</w:t>
+      </w:r>
+      <w:proofErr w:type="spellStart"/>
+      <w:r>
+        <w:t>braket</w:t>
+      </w:r>
+      <w:proofErr w:type="spellEnd"/>
+      <w:r>
+        <w:t>}</w:t>
+      </w:r>
+    </w:p>
+    <w:p>
+      <w:r>
+        <w:t>\</w:t>
+      </w:r>
+      <w:proofErr w:type="spellStart"/>
+      <w:r>
+        <w:t>usepackage</w:t>
+      </w:r>
+      <w:proofErr w:type="spellEnd"/>
+      <w:r>
+        <w:t>{cancel}</w:t>
+      </w:r>
+    </w:p>
+    <w:p>
+      <w:r>
+        <w:t>\</w:t>
+      </w:r>
+      <w:proofErr w:type="spellStart"/>
+      <w:r>
+        <w:t>usepackage</w:t>
+      </w:r>
+      <w:proofErr w:type="spellEnd"/>
+      <w:r>
+        <w:t>{</w:t>
+      </w:r>
+      <w:proofErr w:type="spellStart"/>
+      <w:r>
+        <w:t>eufrak</w:t>
+      </w:r>
+      <w:proofErr w:type="spellEnd"/>
+      <w:r>
+        <w:t>}</w:t>
+      </w:r>
+    </w:p>
+    <w:p>
+      <w:r>
+        <w:t>\</w:t>
+      </w:r>
+      <w:proofErr w:type="spellStart"/>
+      <w:r>
+        <w:t>usepackage</w:t>
+      </w:r>
+      <w:proofErr w:type="spellEnd"/>
+      <w:r>
+        <w:t>{</w:t>
+      </w:r>
+      <w:proofErr w:type="spellStart"/>
+      <w:r>
+        <w:t>xcolor</w:t>
+      </w:r>
+      <w:proofErr w:type="spellEnd"/>
+      <w:r>
+        <w:t>}</w:t>
+      </w:r>
+    </w:p>
+    <w:p>
+      <w:r>
+        <w:t>\</w:t>
+      </w:r>
+      <w:proofErr w:type="spellStart"/>
+      <w:r>
+        <w:t>newcommand</w:t>
+      </w:r>
+      <w:proofErr w:type="spellEnd"/>
+      <w:r>
+        <w:t>{\N}{\</w:t>
+      </w:r>
+      <w:proofErr w:type="spellStart"/>
+      <w:r>
+        <w:t>mathbb</w:t>
+      </w:r>
+      <w:proofErr w:type="spellEnd"/>
+      <w:r>
+        <w:t>{N}}</w:t>
+      </w:r>
+    </w:p>
+    <w:p>
+      <w:r>
+        <w:t>\</w:t>
+      </w:r>
+      <w:proofErr w:type="spellStart"/>
+      <w:r>
+        <w:t>newcommand</w:t>
+      </w:r>
+      <w:proofErr w:type="spellEnd"/>
+      <w:r>
+        <w:t>{\R}{\</w:t>
+      </w:r>
+      <w:proofErr w:type="spellStart"/>
+      <w:r>
+        <w:t>mathbb</w:t>
+      </w:r>
+      <w:proofErr w:type="spellEnd"/>
+      <w:r>
+        <w:t>{R}}</w:t>
+      </w:r>
+    </w:p>
+    <w:p>
+      <w:r>
+        <w:t>\</w:t>
+      </w:r>
+      <w:proofErr w:type="spellStart"/>
+      <w:r>
+        <w:t>usepackage</w:t>
+      </w:r>
+      <w:proofErr w:type="spellEnd"/>
+      <w:r>
+        <w:t>{comment}</w:t>
       </w:r>
     </w:p>
     <w:p/>
     <w:p/>
     <w:p>
       <w:r>
-        <w:t>\setlength{\parindent}{0em}</w:t>
-      </w:r>
-    </w:p>
-    <w:p>
-      <w:r>
-        <w:t>\usepackage{cleveref}</w:t>
-      </w:r>
-    </w:p>
-    <w:p>
-      <w:r>
-        <w:t>\newtheorem*{theorem*}{Theorem}</w:t>
-      </w:r>
-    </w:p>
-    <w:p>
-      <w:r>
-        <w:t>\newtheorem{theorem}{Theorem}[section]</w:t>
-      </w:r>
-    </w:p>
-    <w:p>
-      <w:r>
-        <w:t>\newtheorem{observation}[theorem]{Observation}</w:t>
-      </w:r>
-    </w:p>
-    <w:p>
-      <w:r>
-        <w:t>\newtheorem{proposition}[theorem]{Proposition}</w:t>
-      </w:r>
-    </w:p>
-    <w:p>
-      <w:r>
-        <w:t>\newtheorem{corollary}[theorem]{Corollary}</w:t>
-      </w:r>
-    </w:p>
-    <w:p>
-      <w:r>
-        <w:t>\newtheorem{lemma}[theorem]{Lemma}</w:t>
-      </w:r>
-    </w:p>
-    <w:p>
-      <w:r>
-        <w:t>\newtheorem{definition}[theorem]{Definition}</w:t>
-      </w:r>
-    </w:p>
-    <w:p>
-      <w:r>
-        <w:t>\newtheorem{open}[theorem]{Open Problem}</w:t>
-      </w:r>
-    </w:p>
-    <w:p>
-      <w:r>
-        <w:t>\newtheorem{conj}[theorem]{Conjecture}</w:t>
+        <w:t>\</w:t>
+      </w:r>
+      <w:proofErr w:type="spellStart"/>
+      <w:r>
+        <w:t>setlength</w:t>
+      </w:r>
+      <w:proofErr w:type="spellEnd"/>
+      <w:r>
+        <w:t>{\</w:t>
+      </w:r>
+      <w:proofErr w:type="spellStart"/>
+      <w:r>
+        <w:t>parindent</w:t>
+      </w:r>
+      <w:proofErr w:type="spellEnd"/>
+      <w:r>
+        <w:t>}{0em}</w:t>
+      </w:r>
+    </w:p>
+    <w:p>
+      <w:r>
+        <w:t>\</w:t>
+      </w:r>
+      <w:proofErr w:type="spellStart"/>
+      <w:r>
+        <w:t>usepackage</w:t>
+      </w:r>
+      <w:proofErr w:type="spellEnd"/>
+      <w:r>
+        <w:t>{</w:t>
+      </w:r>
+      <w:proofErr w:type="spellStart"/>
+      <w:r>
+        <w:t>cleveref</w:t>
+      </w:r>
+      <w:proofErr w:type="spellEnd"/>
+      <w:r>
+        <w:t>}</w:t>
+      </w:r>
+    </w:p>
+    <w:p>
+      <w:r>
+        <w:t>\</w:t>
+      </w:r>
+      <w:proofErr w:type="spellStart"/>
+      <w:r>
+        <w:t>newtheorem</w:t>
+      </w:r>
+      <w:proofErr w:type="spellEnd"/>
+      <w:r>
+        <w:t>*{theorem*}{Theorem}</w:t>
+      </w:r>
+    </w:p>
+    <w:p>
+      <w:r>
+        <w:t>\</w:t>
+      </w:r>
+      <w:proofErr w:type="spellStart"/>
+      <w:r>
+        <w:t>newtheorem</w:t>
+      </w:r>
+      <w:proofErr w:type="spellEnd"/>
+      <w:r>
+        <w:t>{theorem}{Theorem}[section]</w:t>
+      </w:r>
+    </w:p>
+    <w:p>
+      <w:r>
+        <w:t>\</w:t>
+      </w:r>
+      <w:proofErr w:type="spellStart"/>
+      <w:r>
+        <w:t>newtheorem</w:t>
+      </w:r>
+      <w:proofErr w:type="spellEnd"/>
+      <w:r>
+        <w:t>{observation}[theorem]{Observation}</w:t>
+      </w:r>
+    </w:p>
+    <w:p>
+      <w:r>
+        <w:t>\</w:t>
+      </w:r>
+      <w:proofErr w:type="spellStart"/>
+      <w:r>
+        <w:t>newtheorem</w:t>
+      </w:r>
+      <w:proofErr w:type="spellEnd"/>
+      <w:r>
+        <w:t>{proposition}[theorem]{Proposition}</w:t>
+      </w:r>
+    </w:p>
+    <w:p>
+      <w:r>
+        <w:t>\</w:t>
+      </w:r>
+      <w:proofErr w:type="spellStart"/>
+      <w:r>
+        <w:t>newtheorem</w:t>
+      </w:r>
+      <w:proofErr w:type="spellEnd"/>
+      <w:r>
+        <w:t>{corollary}[theorem]{Corollary}</w:t>
+      </w:r>
+    </w:p>
+    <w:p>
+      <w:r>
+        <w:t>\</w:t>
+      </w:r>
+      <w:proofErr w:type="spellStart"/>
+      <w:r>
+        <w:t>newtheorem</w:t>
+      </w:r>
+      <w:proofErr w:type="spellEnd"/>
+      <w:r>
+        <w:t>{lemma}[theorem]{Lemma}</w:t>
+      </w:r>
+    </w:p>
+    <w:p>
+      <w:r>
+        <w:t>\</w:t>
+      </w:r>
+      <w:proofErr w:type="spellStart"/>
+      <w:r>
+        <w:t>newtheorem</w:t>
+      </w:r>
+      <w:proofErr w:type="spellEnd"/>
+      <w:r>
+        <w:t>{definition}[theorem]{Definition}</w:t>
+      </w:r>
+    </w:p>
+    <w:p>
+      <w:r>
+        <w:t>\</w:t>
+      </w:r>
+      <w:proofErr w:type="spellStart"/>
+      <w:r>
+        <w:t>newtheorem</w:t>
+      </w:r>
+      <w:proofErr w:type="spellEnd"/>
+      <w:r>
+        <w:t>{open}[theorem]{Open Problem}</w:t>
+      </w:r>
+    </w:p>
+    <w:p>
+      <w:r>
+        <w:t>\</w:t>
+      </w:r>
+      <w:proofErr w:type="spellStart"/>
+      <w:r>
+        <w:t>newtheorem</w:t>
+      </w:r>
+      <w:proofErr w:type="spellEnd"/>
+      <w:r>
+        <w:t>{</w:t>
+      </w:r>
+      <w:proofErr w:type="spellStart"/>
+      <w:r>
+        <w:t>conj</w:t>
+      </w:r>
+      <w:proofErr w:type="spellEnd"/>
+      <w:r>
+        <w:t>}[theorem]{Conjecture}</w:t>
       </w:r>
     </w:p>
     <w:p>
@@ -169,22 +502,59 @@
     <w:p/>
     <w:p>
       <w:r>
-        <w:t>\maketitle</w:t>
-      </w:r>
-    </w:p>
-    <w:p>
-      <w:r>
-        <w:t xml:space="preserve">We are inspired by the recent advances in the study of the $n$-Queens problem \cite{}. We say that a Latin square $A$ is {\em royal} if every symbol in it constitutes a non-attacking queens configuration. Namely, if </w:t>
-      </w:r>
-    </w:p>
-    <w:p>
-      <w:r>
-        <w:t>\begin{equation}\label{eq:RLS}</w:t>
-      </w:r>
-    </w:p>
-    <w:p>
-      <w:r>
-        <w:t>a_{i_1,j_1}=a_{i_2,j_2} \Rightarrow |i_1-j_1| \neq |i_2-j_2|</w:t>
+        <w:t>\</w:t>
+      </w:r>
+      <w:proofErr w:type="spellStart"/>
+      <w:r>
+        <w:t>maketitle</w:t>
+      </w:r>
+      <w:proofErr w:type="spellEnd"/>
+    </w:p>
+    <w:p>
+      <w:r>
+        <w:t>We are inspired by the recent advances in the study of the $n$-Queens problem \cite{}. We say that a Latin square $A$ is {\</w:t>
+      </w:r>
+      <w:proofErr w:type="spellStart"/>
+      <w:r>
+        <w:t>em</w:t>
+      </w:r>
+      <w:proofErr w:type="spellEnd"/>
+      <w:r>
+        <w:t xml:space="preserve"> royal} if every symbol in it constitutes a non-attacking queens configuration. Namely, if </w:t>
+      </w:r>
+    </w:p>
+    <w:p>
+      <w:r>
+        <w:t>\begin{equation}\label{</w:t>
+      </w:r>
+      <w:proofErr w:type="spellStart"/>
+      <w:r>
+        <w:t>eq:RLS</w:t>
+      </w:r>
+      <w:proofErr w:type="spellEnd"/>
+      <w:r>
+        <w:t>}</w:t>
+      </w:r>
+    </w:p>
+    <w:p>
+      <w:r>
+        <w:t>a_{i_1,j_1}=a_{i_2,j_2} \</w:t>
+      </w:r>
+      <w:proofErr w:type="spellStart"/>
+      <w:r>
+        <w:t>Rightarrow</w:t>
+      </w:r>
+      <w:proofErr w:type="spellEnd"/>
+      <w:r>
+        <w:t xml:space="preserve"> |i_1-j_1| \</w:t>
+      </w:r>
+      <w:proofErr w:type="spellStart"/>
+      <w:r>
+        <w:t>neq</w:t>
+      </w:r>
+      <w:proofErr w:type="spellEnd"/>
+      <w:r>
+        <w:t xml:space="preserve"> |i_2-j_2|</w:t>
       </w:r>
     </w:p>
     <w:p>
@@ -209,7 +579,15 @@
     </w:p>
     <w:p>
       <w:r>
-        <w:t xml:space="preserve">For every prime $n\ge 5$ an RLS exists. </w:t>
+        <w:t>For every prime $n\</w:t>
+      </w:r>
+      <w:proofErr w:type="spellStart"/>
+      <w:r>
+        <w:t>ge</w:t>
+      </w:r>
+      <w:proofErr w:type="spellEnd"/>
+      <w:r>
+        <w:t xml:space="preserve"> 5$ an RLS exists. </w:t>
       </w:r>
     </w:p>
     <w:p>
@@ -224,32 +602,136 @@
     </w:p>
     <w:p>
       <w:r>
-        <w:t>In what follows every integer should be taken $\bmod n$. We pick $\alpha  \not \equiv 0,\pm 1 \bmod ~n$, and create the following</w:t>
-      </w:r>
-    </w:p>
-    <w:p>
-      <w:r>
-        <w:t>array whose rows and columns are indexed by elements of $\mathbb{Z}_n$ and so are its entries. For every $i,x\in\mathbb{Z}_n$</w:t>
-      </w:r>
-    </w:p>
-    <w:p>
-      <w:r>
-        <w:t>we put the symbol $i$ in position $(x, \alpha x + i)$. Our claim is that this is, in fact a RLS.</w:t>
-      </w:r>
-    </w:p>
-    <w:p>
-      <w:r>
-        <w:t>\textcolor{red}{Need to show: every element of $\mathbb{Z}_n$ appears exactly once in every row and every column.</w:t>
-      </w:r>
-    </w:p>
-    <w:p>
-      <w:r>
-        <w:t>We need to show that the condition in equation (\ref{eq:RLS}) holds. Say a few words why we need to assume $\alpha\neq\pm 1$. Also, what happens if $n$ is not prime?}\\</w:t>
-      </w:r>
-    </w:p>
-    <w:p>
-      <w:r>
-        <w:t>\textcolor{blue}{For which values of $n$ do we know how to construct an RLS? What happens with other values of $n$. Is it true that one exists for every large enough $n$?}</w:t>
+        <w:t>In what follows every integer should be taken $\</w:t>
+      </w:r>
+      <w:proofErr w:type="spellStart"/>
+      <w:r>
+        <w:t>bmod</w:t>
+      </w:r>
+      <w:proofErr w:type="spellEnd"/>
+      <w:r>
+        <w:t xml:space="preserve"> n$. We pick $\alpha  \not \</w:t>
+      </w:r>
+      <w:proofErr w:type="spellStart"/>
+      <w:r>
+        <w:t>equiv</w:t>
+      </w:r>
+      <w:proofErr w:type="spellEnd"/>
+      <w:r>
+        <w:t xml:space="preserve"> 0,\pm 1 \</w:t>
+      </w:r>
+      <w:proofErr w:type="spellStart"/>
+      <w:r>
+        <w:t>bmod</w:t>
+      </w:r>
+      <w:proofErr w:type="spellEnd"/>
+      <w:r>
+        <w:t xml:space="preserve"> ~n$, and create the following</w:t>
+      </w:r>
+    </w:p>
+    <w:p>
+      <w:r>
+        <w:t>array whose rows and columns are indexed by elements of $\</w:t>
+      </w:r>
+      <w:proofErr w:type="spellStart"/>
+      <w:r>
+        <w:t>mathbb</w:t>
+      </w:r>
+      <w:proofErr w:type="spellEnd"/>
+      <w:r>
+        <w:t>{Z}_n$ and so are its entries. For every $</w:t>
+      </w:r>
+      <w:proofErr w:type="spellStart"/>
+      <w:r>
+        <w:t>i,x</w:t>
+      </w:r>
+      <w:proofErr w:type="spellEnd"/>
+      <w:r>
+        <w:t>\in\</w:t>
+      </w:r>
+      <w:proofErr w:type="spellStart"/>
+      <w:r>
+        <w:t>mathbb</w:t>
+      </w:r>
+      <w:proofErr w:type="spellEnd"/>
+      <w:r>
+        <w:t>{Z}_n$</w:t>
+      </w:r>
+    </w:p>
+    <w:p>
+      <w:r>
+        <w:t>we put the symbol $</w:t>
+      </w:r>
+      <w:proofErr w:type="spellStart"/>
+      <w:r>
+        <w:t>i</w:t>
+      </w:r>
+      <w:proofErr w:type="spellEnd"/>
+      <w:r>
+        <w:t xml:space="preserve">$ in position $(x, \alpha x + </w:t>
+      </w:r>
+      <w:proofErr w:type="spellStart"/>
+      <w:r>
+        <w:t>i</w:t>
+      </w:r>
+      <w:proofErr w:type="spellEnd"/>
+      <w:r>
+        <w:t>)$. Our claim is that this is, in fact a RLS.</w:t>
+      </w:r>
+    </w:p>
+    <w:p>
+      <w:r>
+        <w:t>\</w:t>
+      </w:r>
+      <w:proofErr w:type="spellStart"/>
+      <w:r>
+        <w:t>textcolor</w:t>
+      </w:r>
+      <w:proofErr w:type="spellEnd"/>
+      <w:r>
+        <w:t>{red}{Need to show: every element of $\</w:t>
+      </w:r>
+      <w:proofErr w:type="spellStart"/>
+      <w:r>
+        <w:t>mathbb</w:t>
+      </w:r>
+      <w:proofErr w:type="spellEnd"/>
+      <w:r>
+        <w:t>{Z}_n$ appears exactly once in every row and every column.</w:t>
+      </w:r>
+    </w:p>
+    <w:p>
+      <w:r>
+        <w:t>We need to show that the condition in equation (\ref{</w:t>
+      </w:r>
+      <w:proofErr w:type="spellStart"/>
+      <w:r>
+        <w:t>eq:RLS</w:t>
+      </w:r>
+      <w:proofErr w:type="spellEnd"/>
+      <w:r>
+        <w:t>}) holds. Say a few words why we need to assume $\alpha\</w:t>
+      </w:r>
+      <w:proofErr w:type="spellStart"/>
+      <w:r>
+        <w:t>neq</w:t>
+      </w:r>
+      <w:proofErr w:type="spellEnd"/>
+      <w:r>
+        <w:t>\pm 1$. Also, what happens if $n$ is not prime?}\\</w:t>
+      </w:r>
+    </w:p>
+    <w:p>
+      <w:r>
+        <w:t>\</w:t>
+      </w:r>
+      <w:proofErr w:type="spellStart"/>
+      <w:r>
+        <w:t>textcolor</w:t>
+      </w:r>
+      <w:proofErr w:type="spellEnd"/>
+      <w:r>
+        <w:t>{blue}{For which values of $n$ do we know how to construct an RLS? What happens with other values of $n$. Is it true that one exists for every large enough $n$?}</w:t>
       </w:r>
     </w:p>
     <w:p>
@@ -259,7 +741,23 @@
     </w:p>
     <w:p>
       <w:r>
-        <w:t>Let n be prime , , and $A$ be a latin square which , the symbol $i$ appears in .</w:t>
+        <w:t xml:space="preserve">Let n be prime , , and $A$ be a </w:t>
+      </w:r>
+      <w:proofErr w:type="spellStart"/>
+      <w:r>
+        <w:t>latin</w:t>
+      </w:r>
+      <w:proofErr w:type="spellEnd"/>
+      <w:r>
+        <w:t xml:space="preserve"> square which , the symbol $</w:t>
+      </w:r>
+      <w:proofErr w:type="spellStart"/>
+      <w:r>
+        <w:t>i</w:t>
+      </w:r>
+      <w:proofErr w:type="spellEnd"/>
+      <w:r>
+        <w:t>$ appears in .</w:t>
       </w:r>
     </w:p>
     <w:p>
@@ -269,7 +767,31 @@
     </w:p>
     <w:p>
       <w:r>
-        <w:t>For $\alpha  \not \equiv 0, \pm 1 \bmod n$ $A$ is {\em royal}.</w:t>
+        <w:t>For $\alpha  \not \</w:t>
+      </w:r>
+      <w:proofErr w:type="spellStart"/>
+      <w:r>
+        <w:t>equiv</w:t>
+      </w:r>
+      <w:proofErr w:type="spellEnd"/>
+      <w:r>
+        <w:t xml:space="preserve"> 0, \pm 1 \</w:t>
+      </w:r>
+      <w:proofErr w:type="spellStart"/>
+      <w:r>
+        <w:t>bmod</w:t>
+      </w:r>
+      <w:proofErr w:type="spellEnd"/>
+      <w:r>
+        <w:t xml:space="preserve"> n$ $A$ is {\</w:t>
+      </w:r>
+      <w:proofErr w:type="spellStart"/>
+      <w:r>
+        <w:t>em</w:t>
+      </w:r>
+      <w:proofErr w:type="spellEnd"/>
+      <w:r>
+        <w:t xml:space="preserve"> royal}.</w:t>
       </w:r>
     </w:p>
     <w:p>
@@ -290,7 +812,15 @@
     </w:p>
     <w:p>
       <w:r>
-        <w:t>$A$ is latin square well defined.</w:t>
+        <w:t xml:space="preserve">$A$ is </w:t>
+      </w:r>
+      <w:proofErr w:type="spellStart"/>
+      <w:r>
+        <w:t>latin</w:t>
+      </w:r>
+      <w:proofErr w:type="spellEnd"/>
+      <w:r>
+        <w:t xml:space="preserve"> square well defined.</w:t>
       </w:r>
     </w:p>
     <w:p>
@@ -310,17 +840,129 @@
     </w:p>
     <w:p>
       <w:r>
-        <w:t>Assume the symbol $i$ appears more then once in the same column, which means that there exist $x  \neq y$ such that $$\alpha x + i \equiv \alpha y + i\bmod n$$</w:t>
-      </w:r>
-    </w:p>
-    <w:p>
-      <w:r>
-        <w:t>$$\alpha x \equiv \alpha y\bmod n \rightarrow \alpha (x - y) \equiv 0 \bmod n$$</w:t>
-      </w:r>
-    </w:p>
-    <w:p>
-      <w:r>
-        <w:t>For $\alpha \not \equiv 0 \bmod n$ the equation never takes place, giving a legal latin square.</w:t>
+        <w:t>Assume the symbol $</w:t>
+      </w:r>
+      <w:proofErr w:type="spellStart"/>
+      <w:r>
+        <w:t>i</w:t>
+      </w:r>
+      <w:proofErr w:type="spellEnd"/>
+      <w:r>
+        <w:t>$ appears more then once in the same column, which means that there exist $x  \</w:t>
+      </w:r>
+      <w:proofErr w:type="spellStart"/>
+      <w:r>
+        <w:t>neq</w:t>
+      </w:r>
+      <w:proofErr w:type="spellEnd"/>
+      <w:r>
+        <w:t xml:space="preserve"> y$ such that $$\alpha x + </w:t>
+      </w:r>
+      <w:proofErr w:type="spellStart"/>
+      <w:r>
+        <w:t>i</w:t>
+      </w:r>
+      <w:proofErr w:type="spellEnd"/>
+      <w:r>
+        <w:t xml:space="preserve"> \</w:t>
+      </w:r>
+      <w:proofErr w:type="spellStart"/>
+      <w:r>
+        <w:t>equiv</w:t>
+      </w:r>
+      <w:proofErr w:type="spellEnd"/>
+      <w:r>
+        <w:t xml:space="preserve"> \alpha y + </w:t>
+      </w:r>
+      <w:proofErr w:type="spellStart"/>
+      <w:r>
+        <w:t>i</w:t>
+      </w:r>
+      <w:proofErr w:type="spellEnd"/>
+      <w:r>
+        <w:t>\</w:t>
+      </w:r>
+      <w:proofErr w:type="spellStart"/>
+      <w:r>
+        <w:t>bmod</w:t>
+      </w:r>
+      <w:proofErr w:type="spellEnd"/>
+      <w:r>
+        <w:t xml:space="preserve"> n$$</w:t>
+      </w:r>
+    </w:p>
+    <w:p>
+      <w:r>
+        <w:t>$$\alpha x \</w:t>
+      </w:r>
+      <w:proofErr w:type="spellStart"/>
+      <w:r>
+        <w:t>equiv</w:t>
+      </w:r>
+      <w:proofErr w:type="spellEnd"/>
+      <w:r>
+        <w:t xml:space="preserve"> \alpha y\</w:t>
+      </w:r>
+      <w:proofErr w:type="spellStart"/>
+      <w:r>
+        <w:t>bmod</w:t>
+      </w:r>
+      <w:proofErr w:type="spellEnd"/>
+      <w:r>
+        <w:t xml:space="preserve"> n \</w:t>
+      </w:r>
+      <w:proofErr w:type="spellStart"/>
+      <w:r>
+        <w:t>rightarrow</w:t>
+      </w:r>
+      <w:proofErr w:type="spellEnd"/>
+      <w:r>
+        <w:t xml:space="preserve"> \alpha (x - y) \</w:t>
+      </w:r>
+      <w:proofErr w:type="spellStart"/>
+      <w:r>
+        <w:t>equiv</w:t>
+      </w:r>
+      <w:proofErr w:type="spellEnd"/>
+      <w:r>
+        <w:t xml:space="preserve"> 0 \</w:t>
+      </w:r>
+      <w:proofErr w:type="spellStart"/>
+      <w:r>
+        <w:t>bmod</w:t>
+      </w:r>
+      <w:proofErr w:type="spellEnd"/>
+      <w:r>
+        <w:t xml:space="preserve"> n$$</w:t>
+      </w:r>
+    </w:p>
+    <w:p>
+      <w:r>
+        <w:t>For $\alpha \not \</w:t>
+      </w:r>
+      <w:proofErr w:type="spellStart"/>
+      <w:r>
+        <w:t>equiv</w:t>
+      </w:r>
+      <w:proofErr w:type="spellEnd"/>
+      <w:r>
+        <w:t xml:space="preserve"> 0 \</w:t>
+      </w:r>
+      <w:proofErr w:type="spellStart"/>
+      <w:r>
+        <w:t>bmod</w:t>
+      </w:r>
+      <w:proofErr w:type="spellEnd"/>
+      <w:r>
+        <w:t xml:space="preserve"> n$ the equation never takes place, giving a legal </w:t>
+      </w:r>
+      <w:proofErr w:type="spellStart"/>
+      <w:r>
+        <w:t>latin</w:t>
+      </w:r>
+      <w:proofErr w:type="spellEnd"/>
+      <w:r>
+        <w:t xml:space="preserve"> square.</w:t>
       </w:r>
     </w:p>
     <w:p>
@@ -330,12 +972,84 @@
     </w:p>
     <w:p>
       <w:r>
-        <w:t xml:space="preserve">As we mentioned above, in order for a Latin square to be {\em royal}, for every symbol $i$, </w:t>
-      </w:r>
-    </w:p>
-    <w:p>
-      <w:r>
-        <w:t>$$\forall x  \neq y: |x-y| \not \equiv |(\alpha x + i)-(\alpha y + i)| \bmod n = |\alpha x-\alpha y| \bmod n$$. That is, in order to check the diagonals it is enough to check  only for the symbol $0$.</w:t>
+        <w:t>As we mentioned above, in order for a Latin square to be {\</w:t>
+      </w:r>
+      <w:proofErr w:type="spellStart"/>
+      <w:r>
+        <w:t>em</w:t>
+      </w:r>
+      <w:proofErr w:type="spellEnd"/>
+      <w:r>
+        <w:t xml:space="preserve"> royal}, for every symbol $</w:t>
+      </w:r>
+      <w:proofErr w:type="spellStart"/>
+      <w:r>
+        <w:t>i</w:t>
+      </w:r>
+      <w:proofErr w:type="spellEnd"/>
+      <w:r>
+        <w:t xml:space="preserve">$, </w:t>
+      </w:r>
+    </w:p>
+    <w:p>
+      <w:r>
+        <w:t>$$\</w:t>
+      </w:r>
+      <w:proofErr w:type="spellStart"/>
+      <w:r>
+        <w:t>forall</w:t>
+      </w:r>
+      <w:proofErr w:type="spellEnd"/>
+      <w:r>
+        <w:t xml:space="preserve"> x  \</w:t>
+      </w:r>
+      <w:proofErr w:type="spellStart"/>
+      <w:r>
+        <w:t>neq</w:t>
+      </w:r>
+      <w:proofErr w:type="spellEnd"/>
+      <w:r>
+        <w:t xml:space="preserve"> y: |x-y| \not \</w:t>
+      </w:r>
+      <w:proofErr w:type="spellStart"/>
+      <w:r>
+        <w:t>equiv</w:t>
+      </w:r>
+      <w:proofErr w:type="spellEnd"/>
+      <w:r>
+        <w:t xml:space="preserve"> |(\alpha x + </w:t>
+      </w:r>
+      <w:proofErr w:type="spellStart"/>
+      <w:r>
+        <w:t>i</w:t>
+      </w:r>
+      <w:proofErr w:type="spellEnd"/>
+      <w:r>
+        <w:t xml:space="preserve">)-(\alpha y + </w:t>
+      </w:r>
+      <w:proofErr w:type="spellStart"/>
+      <w:r>
+        <w:t>i</w:t>
+      </w:r>
+      <w:proofErr w:type="spellEnd"/>
+      <w:r>
+        <w:t>)| \</w:t>
+      </w:r>
+      <w:proofErr w:type="spellStart"/>
+      <w:r>
+        <w:t>bmod</w:t>
+      </w:r>
+      <w:proofErr w:type="spellEnd"/>
+      <w:r>
+        <w:t xml:space="preserve"> n = |\alpha x-\alpha y| \</w:t>
+      </w:r>
+      <w:proofErr w:type="spellStart"/>
+      <w:r>
+        <w:t>bmod</w:t>
+      </w:r>
+      <w:proofErr w:type="spellEnd"/>
+      <w:r>
+        <w:t xml:space="preserve"> n$$. That is, in order to check the diagonals it is enough to check  only for the symbol $0$.</w:t>
       </w:r>
     </w:p>
     <w:p>
@@ -345,7 +1059,23 @@
     </w:p>
     <w:p>
       <w:r>
-        <w:t>$A$ is a {\em royal} latin square.</w:t>
+        <w:t>$A$ is a {\</w:t>
+      </w:r>
+      <w:proofErr w:type="spellStart"/>
+      <w:r>
+        <w:t>em</w:t>
+      </w:r>
+      <w:proofErr w:type="spellEnd"/>
+      <w:r>
+        <w:t xml:space="preserve"> royal} </w:t>
+      </w:r>
+      <w:proofErr w:type="spellStart"/>
+      <w:r>
+        <w:t>latin</w:t>
+      </w:r>
+      <w:proofErr w:type="spellEnd"/>
+      <w:r>
+        <w:t xml:space="preserve"> square.</w:t>
       </w:r>
     </w:p>
     <w:p>
@@ -360,22 +1090,102 @@
     </w:p>
     <w:p>
       <w:r>
-        <w:t>For proving {\em royalty}, suppose in contribution that the symbol $0$ appears more than once on some diagonal. Then, there exists $(x, \alpha x \bmod n), (y, \alpha y \bmod n)$, a fixed number $t$ such that \\</w:t>
-      </w:r>
-    </w:p>
-    <w:p>
-      <w:r>
-        <w:t>$$(1) x = y + t, (2)\alpha x \equiv \alpha y \pm t \bmod n $$</w:t>
-      </w:r>
-    </w:p>
-    <w:p>
-      <w:r>
-        <w:t>$$(\alpha \pm 1) (x - y) \equiv 0 \bmod n$$</w:t>
-      </w:r>
-    </w:p>
-    <w:p>
-      <w:r>
-        <w:t>$\Rightarrow$ For $\alpha  \not \equiv \pm 1 \bmod n$</w:t>
+        <w:t>For proving {\</w:t>
+      </w:r>
+      <w:proofErr w:type="spellStart"/>
+      <w:r>
+        <w:t>em</w:t>
+      </w:r>
+      <w:proofErr w:type="spellEnd"/>
+      <w:r>
+        <w:t xml:space="preserve"> royalty}, suppose in contribution that the symbol $0$ appears more than once on some diagonal. Then, there exists $(x, \alpha x \</w:t>
+      </w:r>
+      <w:proofErr w:type="spellStart"/>
+      <w:r>
+        <w:t>bmod</w:t>
+      </w:r>
+      <w:proofErr w:type="spellEnd"/>
+      <w:r>
+        <w:t xml:space="preserve"> n), (y, \alpha y \</w:t>
+      </w:r>
+      <w:proofErr w:type="spellStart"/>
+      <w:r>
+        <w:t>bmod</w:t>
+      </w:r>
+      <w:proofErr w:type="spellEnd"/>
+      <w:r>
+        <w:t xml:space="preserve"> n)$, a fixed number $t$ such that \\</w:t>
+      </w:r>
+    </w:p>
+    <w:p>
+      <w:r>
+        <w:t>$$(1) x = y + t, (2)\alpha x \</w:t>
+      </w:r>
+      <w:proofErr w:type="spellStart"/>
+      <w:r>
+        <w:t>equiv</w:t>
+      </w:r>
+      <w:proofErr w:type="spellEnd"/>
+      <w:r>
+        <w:t xml:space="preserve"> \alpha y \pm t \</w:t>
+      </w:r>
+      <w:proofErr w:type="spellStart"/>
+      <w:r>
+        <w:t>bmod</w:t>
+      </w:r>
+      <w:proofErr w:type="spellEnd"/>
+      <w:r>
+        <w:t xml:space="preserve"> n $$</w:t>
+      </w:r>
+    </w:p>
+    <w:p>
+      <w:r>
+        <w:t>$$(\alpha \pm 1) (x - y) \</w:t>
+      </w:r>
+      <w:proofErr w:type="spellStart"/>
+      <w:r>
+        <w:t>equiv</w:t>
+      </w:r>
+      <w:proofErr w:type="spellEnd"/>
+      <w:r>
+        <w:t xml:space="preserve"> 0 \</w:t>
+      </w:r>
+      <w:proofErr w:type="spellStart"/>
+      <w:r>
+        <w:t>bmod</w:t>
+      </w:r>
+      <w:proofErr w:type="spellEnd"/>
+      <w:r>
+        <w:t xml:space="preserve"> n$$</w:t>
+      </w:r>
+    </w:p>
+    <w:p>
+      <w:r>
+        <w:t>$\</w:t>
+      </w:r>
+      <w:proofErr w:type="spellStart"/>
+      <w:r>
+        <w:t>Rightarrow</w:t>
+      </w:r>
+      <w:proofErr w:type="spellEnd"/>
+      <w:r>
+        <w:t>$ For $\alpha  \not \</w:t>
+      </w:r>
+      <w:proofErr w:type="spellStart"/>
+      <w:r>
+        <w:t>equiv</w:t>
+      </w:r>
+      <w:proofErr w:type="spellEnd"/>
+      <w:r>
+        <w:t xml:space="preserve"> \pm 1 \</w:t>
+      </w:r>
+      <w:proofErr w:type="spellStart"/>
+      <w:r>
+        <w:t>bmod</w:t>
+      </w:r>
+      <w:proofErr w:type="spellEnd"/>
+      <w:r>
+        <w:t xml:space="preserve"> n$</w:t>
       </w:r>
     </w:p>
     <w:p>
@@ -391,7 +1201,23 @@
     <w:p/>
     <w:p>
       <w:r>
-        <w:t>\section{$\mathbb{Z}_p \times \mathbb{Z}_q$}</w:t>
+        <w:t>\section{$\</w:t>
+      </w:r>
+      <w:proofErr w:type="spellStart"/>
+      <w:r>
+        <w:t>mathbb</w:t>
+      </w:r>
+      <w:proofErr w:type="spellEnd"/>
+      <w:r>
+        <w:t>{Z}_p \times \</w:t>
+      </w:r>
+      <w:proofErr w:type="spellStart"/>
+      <w:r>
+        <w:t>mathbb</w:t>
+      </w:r>
+      <w:proofErr w:type="spellEnd"/>
+      <w:r>
+        <w:t>{Z}_q$}</w:t>
       </w:r>
     </w:p>
     <w:p>
@@ -401,7 +1227,23 @@
     </w:p>
     <w:p>
       <w:r>
-        <w:t>Define the order at which the elements of $\mathbb{Z}_p\times\mathbb{Z}_q$ appear as follows:</w:t>
+        <w:t>Define the order at which the elements of $\</w:t>
+      </w:r>
+      <w:proofErr w:type="spellStart"/>
+      <w:r>
+        <w:t>mathbb</w:t>
+      </w:r>
+      <w:proofErr w:type="spellEnd"/>
+      <w:r>
+        <w:t>{Z}_p\times\</w:t>
+      </w:r>
+      <w:proofErr w:type="spellStart"/>
+      <w:r>
+        <w:t>mathbb</w:t>
+      </w:r>
+      <w:proofErr w:type="spellEnd"/>
+      <w:r>
+        <w:t>{Z}_q$ appear as follows:</w:t>
       </w:r>
     </w:p>
     <w:p>
@@ -418,23 +1260,151 @@
     <w:p/>
     <w:p>
       <w:r>
-        <w:t>Let $B$ be a latin square of size $\big(\mathbb{Z}p \times \mathbb{Z}q\big)^2$ filled in the following form:\\</w:t>
-      </w:r>
-    </w:p>
-    <w:p>
-      <w:r>
-        <w:t>$\forall i\in\mathbb{Z}_p, j\in\mathbb{Z}_q$, and $\forall x_1\in\mathbb{Z}_p, x_2\in\mathbb{Z}_q$, the symbol $(i,j)$ will appear in $\big((x_1,x_2),(\alpha x_1+i, \beta x_2+j)\big)$.\\</w:t>
+        <w:t xml:space="preserve">Let $B$ be a </w:t>
+      </w:r>
+      <w:proofErr w:type="spellStart"/>
+      <w:r>
+        <w:t>latin</w:t>
+      </w:r>
+      <w:proofErr w:type="spellEnd"/>
+      <w:r>
+        <w:t xml:space="preserve"> square of size $\big(\</w:t>
+      </w:r>
+      <w:proofErr w:type="spellStart"/>
+      <w:r>
+        <w:t>mathbb</w:t>
+      </w:r>
+      <w:proofErr w:type="spellEnd"/>
+      <w:r>
+        <w:t>{Z}p \times \</w:t>
+      </w:r>
+      <w:proofErr w:type="spellStart"/>
+      <w:r>
+        <w:t>mathbb</w:t>
+      </w:r>
+      <w:proofErr w:type="spellEnd"/>
+      <w:r>
+        <w:t>{Z}q\big)^2$ filled in the following form:\\</w:t>
+      </w:r>
+    </w:p>
+    <w:p>
+      <w:r>
+        <w:t>$\</w:t>
+      </w:r>
+      <w:proofErr w:type="spellStart"/>
+      <w:r>
+        <w:t>forall</w:t>
+      </w:r>
+      <w:proofErr w:type="spellEnd"/>
+      <w:r>
+        <w:t xml:space="preserve"> </w:t>
+      </w:r>
+      <w:proofErr w:type="spellStart"/>
+      <w:r>
+        <w:t>i</w:t>
+      </w:r>
+      <w:proofErr w:type="spellEnd"/>
+      <w:r>
+        <w:t>\in\</w:t>
+      </w:r>
+      <w:proofErr w:type="spellStart"/>
+      <w:r>
+        <w:t>mathbb</w:t>
+      </w:r>
+      <w:proofErr w:type="spellEnd"/>
+      <w:r>
+        <w:t>{Z}_p, j\in\</w:t>
+      </w:r>
+      <w:proofErr w:type="spellStart"/>
+      <w:r>
+        <w:t>mathbb</w:t>
+      </w:r>
+      <w:proofErr w:type="spellEnd"/>
+      <w:r>
+        <w:t>{Z}_q$, and $\</w:t>
+      </w:r>
+      <w:proofErr w:type="spellStart"/>
+      <w:r>
+        <w:t>forall</w:t>
+      </w:r>
+      <w:proofErr w:type="spellEnd"/>
+      <w:r>
+        <w:t xml:space="preserve"> x_1\in\</w:t>
+      </w:r>
+      <w:proofErr w:type="spellStart"/>
+      <w:r>
+        <w:t>mathbb</w:t>
+      </w:r>
+      <w:proofErr w:type="spellEnd"/>
+      <w:r>
+        <w:t>{Z}_p, x_2\in\</w:t>
+      </w:r>
+      <w:proofErr w:type="spellStart"/>
+      <w:r>
+        <w:t>mathbb</w:t>
+      </w:r>
+      <w:proofErr w:type="spellEnd"/>
+      <w:r>
+        <w:t>{Z}_q$, the symbol $(</w:t>
+      </w:r>
+      <w:proofErr w:type="spellStart"/>
+      <w:r>
+        <w:t>i,j</w:t>
+      </w:r>
+      <w:proofErr w:type="spellEnd"/>
+      <w:r>
+        <w:t>)$ will appear in $\big((x_1,x_2),(\alpha x_1+i, \beta x_2+j)\big)$.\\</w:t>
       </w:r>
     </w:p>
     <w:p/>
     <w:p>
       <w:r>
-        <w:t>Instead of looking at points in $\big(\mathbb{Z}_p \times \mathbb{Z}_q\big)$ space, we will transform every dot to \mathbb{N} as follows:</w:t>
-      </w:r>
-    </w:p>
-    <w:p>
-      <w:r>
-        <w:t>$$(v,w) \longmapsto v q + w$$</w:t>
+        <w:t>Instead of looking at points in $\big(\</w:t>
+      </w:r>
+      <w:proofErr w:type="spellStart"/>
+      <w:r>
+        <w:t>mathbb</w:t>
+      </w:r>
+      <w:proofErr w:type="spellEnd"/>
+      <w:r>
+        <w:t>{Z}_p \times \</w:t>
+      </w:r>
+      <w:proofErr w:type="spellStart"/>
+      <w:r>
+        <w:t>mathbb</w:t>
+      </w:r>
+      <w:proofErr w:type="spellEnd"/>
+      <w:r>
+        <w:t>{Z}_q\big)$ space, we will transform every dot to \</w:t>
+      </w:r>
+      <w:proofErr w:type="spellStart"/>
+      <w:r>
+        <w:t>mathbb</w:t>
+      </w:r>
+      <w:proofErr w:type="spellEnd"/>
+      <w:r>
+        <w:t>{N} as follows:</w:t>
+      </w:r>
+    </w:p>
+    <w:p>
+      <w:r>
+        <w:t>$$(</w:t>
+      </w:r>
+      <w:proofErr w:type="spellStart"/>
+      <w:r>
+        <w:t>v,w</w:t>
+      </w:r>
+      <w:proofErr w:type="spellEnd"/>
+      <w:r>
+        <w:t>) \</w:t>
+      </w:r>
+      <w:proofErr w:type="spellStart"/>
+      <w:r>
+        <w:t>longmapsto</w:t>
+      </w:r>
+      <w:proofErr w:type="spellEnd"/>
+      <w:r>
+        <w:t xml:space="preserve"> v q + w$$</w:t>
       </w:r>
     </w:p>
     <w:p>
@@ -444,7 +1414,47 @@
     </w:p>
     <w:p>
       <w:r>
-        <w:t>For $\alpha  \not \equiv \pm 1 \bmod p \wedge \beta  \not \equiv \pm 1 \bmod q$ $B$ is {\em royal}.</w:t>
+        <w:t>For $\alpha  \not \</w:t>
+      </w:r>
+      <w:proofErr w:type="spellStart"/>
+      <w:r>
+        <w:t>equiv</w:t>
+      </w:r>
+      <w:proofErr w:type="spellEnd"/>
+      <w:r>
+        <w:t xml:space="preserve"> \pm 1 \</w:t>
+      </w:r>
+      <w:proofErr w:type="spellStart"/>
+      <w:r>
+        <w:t>bmod</w:t>
+      </w:r>
+      <w:proofErr w:type="spellEnd"/>
+      <w:r>
+        <w:t xml:space="preserve"> p \wedge \beta  \not \</w:t>
+      </w:r>
+      <w:proofErr w:type="spellStart"/>
+      <w:r>
+        <w:t>equiv</w:t>
+      </w:r>
+      <w:proofErr w:type="spellEnd"/>
+      <w:r>
+        <w:t xml:space="preserve"> \pm 1 \</w:t>
+      </w:r>
+      <w:proofErr w:type="spellStart"/>
+      <w:r>
+        <w:t>bmod</w:t>
+      </w:r>
+      <w:proofErr w:type="spellEnd"/>
+      <w:r>
+        <w:t xml:space="preserve"> q$ $B$ is {\</w:t>
+      </w:r>
+      <w:proofErr w:type="spellStart"/>
+      <w:r>
+        <w:t>em</w:t>
+      </w:r>
+      <w:proofErr w:type="spellEnd"/>
+      <w:r>
+        <w:t xml:space="preserve"> royal}.</w:t>
       </w:r>
     </w:p>
     <w:p>
@@ -479,12 +1489,28 @@
     </w:p>
     <w:p>
       <w:r>
-        <w:t>$$ \Rightarrow [\alpha v_1]_p q + [\beta w_1]_q = [\alpha v_2]_p q + [\beta w_2]_q \pm \big(q(v_1 - v_2) + (w_1 - w_2)\big)$$</w:t>
-      </w:r>
-    </w:p>
-    <w:p>
-      <w:r>
-        <w:t>$$(*) q \big([\alpha v_1]_p - [\alpha v_2]_p \mp (v_1 - v_2)\big) = -([\beta w_1]_q - [\beta w_2]_q) \pm (w_1-w_2)$$</w:t>
+        <w:t>$$ \</w:t>
+      </w:r>
+      <w:proofErr w:type="spellStart"/>
+      <w:r>
+        <w:t>Rightarrow</w:t>
+      </w:r>
+      <w:proofErr w:type="spellEnd"/>
+      <w:r>
+        <w:t xml:space="preserve"> [\alpha v_1]_p q + [\beta w_1]_q = [\alpha v_2]_p q + [\beta w_2]_q \pm \big(q(v_1 - v_2) + (w_1 - w_2)\big)$$</w:t>
+      </w:r>
+    </w:p>
+    <w:p>
+      <w:r>
+        <w:t>$$(*) q \big([\alpha v_1]_p - [\alpha v_2]_p \</w:t>
+      </w:r>
+      <w:proofErr w:type="spellStart"/>
+      <w:r>
+        <w:t>mp</w:t>
+      </w:r>
+      <w:proofErr w:type="spellEnd"/>
+      <w:r>
+        <w:t xml:space="preserve"> (v_1 - v_2)\big) = -([\beta w_1]_q - [\beta w_2]_q) \pm (w_1-w_2)$$</w:t>
       </w:r>
     </w:p>
     <w:p>
@@ -494,53 +1520,197 @@
     </w:p>
     <w:p>
       <w:r>
-        <w:t>$$-([\beta w_1]_q - [\beta w_2]_q) \pm (w_1-w_2)]_q \equiv 0\bmod q$$</w:t>
-      </w:r>
-    </w:p>
-    <w:p>
-      <w:r>
-        <w:t>$$[\beta w_1]_q - [\beta w_2]_q \equiv \pm (w_1-w_2) \bmod q$$</w:t>
-      </w:r>
-    </w:p>
-    <w:p>
-      <w:r>
-        <w:t>$$\beta w_1 - \beta w_2 \equiv \pm (w_1-w_2) \bmod q$$</w:t>
-      </w:r>
-    </w:p>
-    <w:p>
-      <w:r>
-        <w:t>$$\beta (w_1 - w_2) \equiv \pm (w_1-w_2) \bmod q$$</w:t>
-      </w:r>
-    </w:p>
-    <w:p>
-      <w:r>
-        <w:t>$$(\beta \pm 1) (w_1 - w_2) \equiv 0 \bmod q$$</w:t>
+        <w:t>$$-([\beta w_1]_q - [\beta w_2]_q) \pm (w_1-w_2)]_q \</w:t>
+      </w:r>
+      <w:proofErr w:type="spellStart"/>
+      <w:r>
+        <w:t>equiv</w:t>
+      </w:r>
+      <w:proofErr w:type="spellEnd"/>
+      <w:r>
+        <w:t xml:space="preserve"> 0\</w:t>
+      </w:r>
+      <w:proofErr w:type="spellStart"/>
+      <w:r>
+        <w:t>bmod</w:t>
+      </w:r>
+      <w:proofErr w:type="spellEnd"/>
+      <w:r>
+        <w:t xml:space="preserve"> q$$</w:t>
+      </w:r>
+    </w:p>
+    <w:p>
+      <w:r>
+        <w:t>$$[\beta w_1]_q - [\beta w_2]_q \</w:t>
+      </w:r>
+      <w:proofErr w:type="spellStart"/>
+      <w:r>
+        <w:t>equiv</w:t>
+      </w:r>
+      <w:proofErr w:type="spellEnd"/>
+      <w:r>
+        <w:t xml:space="preserve"> \pm (w_1-w_2) \</w:t>
+      </w:r>
+      <w:proofErr w:type="spellStart"/>
+      <w:r>
+        <w:t>bmod</w:t>
+      </w:r>
+      <w:proofErr w:type="spellEnd"/>
+      <w:r>
+        <w:t xml:space="preserve"> q$$</w:t>
+      </w:r>
+    </w:p>
+    <w:p>
+      <w:r>
+        <w:t>$$\beta w_1 - \beta w_2 \</w:t>
+      </w:r>
+      <w:proofErr w:type="spellStart"/>
+      <w:r>
+        <w:t>equiv</w:t>
+      </w:r>
+      <w:proofErr w:type="spellEnd"/>
+      <w:r>
+        <w:t xml:space="preserve"> \pm (w_1-w_2) \</w:t>
+      </w:r>
+      <w:proofErr w:type="spellStart"/>
+      <w:r>
+        <w:t>bmod</w:t>
+      </w:r>
+      <w:proofErr w:type="spellEnd"/>
+      <w:r>
+        <w:t xml:space="preserve"> q$$</w:t>
+      </w:r>
+    </w:p>
+    <w:p>
+      <w:r>
+        <w:t>$$\beta (w_1 - w_2) \</w:t>
+      </w:r>
+      <w:proofErr w:type="spellStart"/>
+      <w:r>
+        <w:t>equiv</w:t>
+      </w:r>
+      <w:proofErr w:type="spellEnd"/>
+      <w:r>
+        <w:t xml:space="preserve"> \pm (w_1-w_2) \</w:t>
+      </w:r>
+      <w:proofErr w:type="spellStart"/>
+      <w:r>
+        <w:t>bmod</w:t>
+      </w:r>
+      <w:proofErr w:type="spellEnd"/>
+      <w:r>
+        <w:t xml:space="preserve"> q$$</w:t>
+      </w:r>
+    </w:p>
+    <w:p>
+      <w:r>
+        <w:t>$$(\beta \pm 1) (w_1 - w_2) \</w:t>
+      </w:r>
+      <w:proofErr w:type="spellStart"/>
+      <w:r>
+        <w:t>equiv</w:t>
+      </w:r>
+      <w:proofErr w:type="spellEnd"/>
+      <w:r>
+        <w:t xml:space="preserve"> 0 \</w:t>
+      </w:r>
+      <w:proofErr w:type="spellStart"/>
+      <w:r>
+        <w:t>bmod</w:t>
+      </w:r>
+      <w:proofErr w:type="spellEnd"/>
+      <w:r>
+        <w:t xml:space="preserve"> q$$</w:t>
       </w:r>
     </w:p>
     <w:p>
       <w:r>
         <w:lastRenderedPageBreak/>
-        <w:t>$$\Rightarrow \beta \equiv \pm 1 \bmod q \vee w_1 = w_2$$\\</w:t>
-      </w:r>
-    </w:p>
-    <w:p>
-      <w:r>
-        <w:t>If $\beta \not \equiv \pm 1 \bmod q$, it must be that $w_1 = w_2$, then substitute in $(*)$:\\</w:t>
-      </w:r>
-    </w:p>
-    <w:p>
-      <w:r>
-        <w:t>$$ q \big([\alpha v_1]_p - [\alpha v_2]_p \mp (v_1 - v_2)\big) = -([\beta w_1]_q - [\beta w_1]_q) \pm (w_1-w_1)$$</w:t>
-      </w:r>
-    </w:p>
-    <w:p>
-      <w:r>
-        <w:t>$$ q \big([\alpha v_1]_p - [\alpha v_2]_p \mp (v_1 - v_2)\big) = 0$$</w:t>
-      </w:r>
-    </w:p>
-    <w:p>
-      <w:r>
-        <w:t>$$ (**) [\alpha v_1]_p - [\alpha v_2]_p \mp (v_1 - v_2) = 0$$\\</w:t>
+        <w:t>$$\</w:t>
+      </w:r>
+      <w:proofErr w:type="spellStart"/>
+      <w:r>
+        <w:t>Rightarrow</w:t>
+      </w:r>
+      <w:proofErr w:type="spellEnd"/>
+      <w:r>
+        <w:t xml:space="preserve"> \beta \</w:t>
+      </w:r>
+      <w:proofErr w:type="spellStart"/>
+      <w:r>
+        <w:t>equiv</w:t>
+      </w:r>
+      <w:proofErr w:type="spellEnd"/>
+      <w:r>
+        <w:t xml:space="preserve"> \pm 1 \</w:t>
+      </w:r>
+      <w:proofErr w:type="spellStart"/>
+      <w:r>
+        <w:t>bmod</w:t>
+      </w:r>
+      <w:proofErr w:type="spellEnd"/>
+      <w:r>
+        <w:t xml:space="preserve"> q \vee w_1 = w_2$$\\</w:t>
+      </w:r>
+    </w:p>
+    <w:p>
+      <w:r>
+        <w:t>If $\beta \not \</w:t>
+      </w:r>
+      <w:proofErr w:type="spellStart"/>
+      <w:r>
+        <w:t>equiv</w:t>
+      </w:r>
+      <w:proofErr w:type="spellEnd"/>
+      <w:r>
+        <w:t xml:space="preserve"> \pm 1 \</w:t>
+      </w:r>
+      <w:proofErr w:type="spellStart"/>
+      <w:r>
+        <w:t>bmod</w:t>
+      </w:r>
+      <w:proofErr w:type="spellEnd"/>
+      <w:r>
+        <w:t xml:space="preserve"> q$, it must be that $w_1 = w_2$, then substitute in $(*)$:\\</w:t>
+      </w:r>
+    </w:p>
+    <w:p>
+      <w:r>
+        <w:t>$$ q \big([\alpha v_1]_p - [\alpha v_2]_p \</w:t>
+      </w:r>
+      <w:proofErr w:type="spellStart"/>
+      <w:r>
+        <w:t>mp</w:t>
+      </w:r>
+      <w:proofErr w:type="spellEnd"/>
+      <w:r>
+        <w:t xml:space="preserve"> (v_1 - v_2)\big) = -([\beta w_1]_q - [\beta w_1]_q) \pm (w_1-w_1)$$</w:t>
+      </w:r>
+    </w:p>
+    <w:p>
+      <w:r>
+        <w:t>$$ q \big([\alpha v_1]_p - [\alpha v_2]_p \</w:t>
+      </w:r>
+      <w:proofErr w:type="spellStart"/>
+      <w:r>
+        <w:t>mp</w:t>
+      </w:r>
+      <w:proofErr w:type="spellEnd"/>
+      <w:r>
+        <w:t xml:space="preserve"> (v_1 - v_2)\big) = 0$$</w:t>
+      </w:r>
+    </w:p>
+    <w:p>
+      <w:r>
+        <w:t>$$ (**) [\alpha v_1]_p - [\alpha v_2]_p \</w:t>
+      </w:r>
+      <w:proofErr w:type="spellStart"/>
+      <w:r>
+        <w:t>mp</w:t>
+      </w:r>
+      <w:proofErr w:type="spellEnd"/>
+      <w:r>
+        <w:t xml:space="preserve"> (v_1 - v_2) = 0$$\\</w:t>
       </w:r>
     </w:p>
     <w:p>
@@ -550,22 +1720,110 @@
     </w:p>
     <w:p>
       <w:r>
-        <w:t>$$ [\alpha v_1]_p - [\alpha v_2]_p \mp (v_1 - v_2) \equiv 0 \bmod p$$</w:t>
-      </w:r>
-    </w:p>
-    <w:p>
-      <w:r>
-        <w:t>$$ \alpha v_1 - \alpha v_2 \mp (v_1 - v_2) \equiv 0 \bmod p$$</w:t>
-      </w:r>
-    </w:p>
-    <w:p>
-      <w:r>
-        <w:t>$$ (\alpha \pm 1) (v_1 - v_2) \equiv 0 \bmod p$$</w:t>
-      </w:r>
-    </w:p>
-    <w:p>
-      <w:r>
-        <w:t>$$\Rightarrow \alpha \equiv \pm 1 \bmod p \vee v_1 = v_2$$\\</w:t>
+        <w:t>$$ [\alpha v_1]_p - [\alpha v_2]_p \</w:t>
+      </w:r>
+      <w:proofErr w:type="spellStart"/>
+      <w:r>
+        <w:t>mp</w:t>
+      </w:r>
+      <w:proofErr w:type="spellEnd"/>
+      <w:r>
+        <w:t xml:space="preserve"> (v_1 - v_2) \</w:t>
+      </w:r>
+      <w:proofErr w:type="spellStart"/>
+      <w:r>
+        <w:t>equiv</w:t>
+      </w:r>
+      <w:proofErr w:type="spellEnd"/>
+      <w:r>
+        <w:t xml:space="preserve"> 0 \</w:t>
+      </w:r>
+      <w:proofErr w:type="spellStart"/>
+      <w:r>
+        <w:t>bmod</w:t>
+      </w:r>
+      <w:proofErr w:type="spellEnd"/>
+      <w:r>
+        <w:t xml:space="preserve"> p$$</w:t>
+      </w:r>
+    </w:p>
+    <w:p>
+      <w:r>
+        <w:t>$$ \alpha v_1 - \alpha v_2 \</w:t>
+      </w:r>
+      <w:proofErr w:type="spellStart"/>
+      <w:r>
+        <w:t>mp</w:t>
+      </w:r>
+      <w:proofErr w:type="spellEnd"/>
+      <w:r>
+        <w:t xml:space="preserve"> (v_1 - v_2) \</w:t>
+      </w:r>
+      <w:proofErr w:type="spellStart"/>
+      <w:r>
+        <w:t>equiv</w:t>
+      </w:r>
+      <w:proofErr w:type="spellEnd"/>
+      <w:r>
+        <w:t xml:space="preserve"> 0 \</w:t>
+      </w:r>
+      <w:proofErr w:type="spellStart"/>
+      <w:r>
+        <w:t>bmod</w:t>
+      </w:r>
+      <w:proofErr w:type="spellEnd"/>
+      <w:r>
+        <w:t xml:space="preserve"> p$$</w:t>
+      </w:r>
+    </w:p>
+    <w:p>
+      <w:r>
+        <w:t>$$ (\alpha \pm 1) (v_1 - v_2) \</w:t>
+      </w:r>
+      <w:proofErr w:type="spellStart"/>
+      <w:r>
+        <w:t>equiv</w:t>
+      </w:r>
+      <w:proofErr w:type="spellEnd"/>
+      <w:r>
+        <w:t xml:space="preserve"> 0 \</w:t>
+      </w:r>
+      <w:proofErr w:type="spellStart"/>
+      <w:r>
+        <w:t>bmod</w:t>
+      </w:r>
+      <w:proofErr w:type="spellEnd"/>
+      <w:r>
+        <w:t xml:space="preserve"> p$$</w:t>
+      </w:r>
+    </w:p>
+    <w:p>
+      <w:r>
+        <w:t>$$\</w:t>
+      </w:r>
+      <w:proofErr w:type="spellStart"/>
+      <w:r>
+        <w:t>Rightarrow</w:t>
+      </w:r>
+      <w:proofErr w:type="spellEnd"/>
+      <w:r>
+        <w:t xml:space="preserve"> \alpha \</w:t>
+      </w:r>
+      <w:proofErr w:type="spellStart"/>
+      <w:r>
+        <w:t>equiv</w:t>
+      </w:r>
+      <w:proofErr w:type="spellEnd"/>
+      <w:r>
+        <w:t xml:space="preserve"> \pm 1 \</w:t>
+      </w:r>
+      <w:proofErr w:type="spellStart"/>
+      <w:r>
+        <w:t>bmod</w:t>
+      </w:r>
+      <w:proofErr w:type="spellEnd"/>
+      <w:r>
+        <w:t xml:space="preserve"> p \vee v_1 = v_2$$\\</w:t>
       </w:r>
     </w:p>
     <w:p>
@@ -575,17 +1833,57 @@
     </w:p>
     <w:p>
       <w:r>
-        <w:t>$\alpha \equiv 1 \bmod p:$\\</w:t>
-      </w:r>
-    </w:p>
-    <w:p>
-      <w:r>
-        <w:t>$$v_1 - v_2 \mp (v_1 - v_2) = 0 $$\\</w:t>
-      </w:r>
-    </w:p>
-    <w:p>
-      <w:r>
-        <w:t>$\alpha \equiv -1 \bmod p:$\\</w:t>
+        <w:t>$\alpha \</w:t>
+      </w:r>
+      <w:proofErr w:type="spellStart"/>
+      <w:r>
+        <w:t>equiv</w:t>
+      </w:r>
+      <w:proofErr w:type="spellEnd"/>
+      <w:r>
+        <w:t xml:space="preserve"> 1 \</w:t>
+      </w:r>
+      <w:proofErr w:type="spellStart"/>
+      <w:r>
+        <w:t>bmod</w:t>
+      </w:r>
+      <w:proofErr w:type="spellEnd"/>
+      <w:r>
+        <w:t xml:space="preserve"> p:$\\</w:t>
+      </w:r>
+    </w:p>
+    <w:p>
+      <w:r>
+        <w:t>$$v_1 - v_2 \</w:t>
+      </w:r>
+      <w:proofErr w:type="spellStart"/>
+      <w:r>
+        <w:t>mp</w:t>
+      </w:r>
+      <w:proofErr w:type="spellEnd"/>
+      <w:r>
+        <w:t xml:space="preserve"> (v_1 - v_2) = 0 $$\\</w:t>
+      </w:r>
+    </w:p>
+    <w:p>
+      <w:r>
+        <w:t>$\alpha \</w:t>
+      </w:r>
+      <w:proofErr w:type="spellStart"/>
+      <w:r>
+        <w:t>equiv</w:t>
+      </w:r>
+      <w:proofErr w:type="spellEnd"/>
+      <w:r>
+        <w:t xml:space="preserve"> -1 \</w:t>
+      </w:r>
+      <w:proofErr w:type="spellStart"/>
+      <w:r>
+        <w:t>bmod</w:t>
+      </w:r>
+      <w:proofErr w:type="spellEnd"/>
+      <w:r>
+        <w:t xml:space="preserve"> p:$\\</w:t>
       </w:r>
     </w:p>
     <w:p>
@@ -600,22 +1898,118 @@
     </w:p>
     <w:p>
       <w:r>
-        <w:t>$$[\alpha v_1]_p - [\alpha v_1]_p \mp (v_1 - v_1) = 0 \checked $$</w:t>
-      </w:r>
-    </w:p>
-    <w:p>
-      <w:r>
-        <w:t>$\Rightarrow $ all three solutions solve the original equation $(**)$ and therefore they are it's only solutions .\\</w:t>
-      </w:r>
-    </w:p>
-    <w:p>
-      <w:r>
-        <w:t>Overall we got that if $\alpha  \not \equiv \pm 1 \bmod p \wedge \beta  \not \equiv \pm 1 \bmod q$ then for a symbol to appear more then once on the same diagonal it must be that ${v_1=v_2$, $w_1=w_2$.\\</w:t>
-      </w:r>
-    </w:p>
-    <w:p>
-      <w:r>
-        <w:t>$\Rightarrow B$ is {\em royal} if $\alpha  \not \equiv \pm 1 \bmod p$ and $ \beta  \not \equiv \pm 1 \bmod q$.</w:t>
+        <w:t>$$[\alpha v_1]_p - [\alpha v_1]_p \</w:t>
+      </w:r>
+      <w:proofErr w:type="spellStart"/>
+      <w:r>
+        <w:t>mp</w:t>
+      </w:r>
+      <w:proofErr w:type="spellEnd"/>
+      <w:r>
+        <w:t xml:space="preserve"> (v_1 - v_1) = 0 \checked $$</w:t>
+      </w:r>
+    </w:p>
+    <w:p>
+      <w:r>
+        <w:t>$\</w:t>
+      </w:r>
+      <w:proofErr w:type="spellStart"/>
+      <w:r>
+        <w:t>Rightarrow</w:t>
+      </w:r>
+      <w:proofErr w:type="spellEnd"/>
+      <w:r>
+        <w:t xml:space="preserve"> $ all three solutions solve the original equation $(**)$ and therefore they are it's only solutions .\\</w:t>
+      </w:r>
+    </w:p>
+    <w:p>
+      <w:r>
+        <w:t>Overall we got that if $\alpha  \not \</w:t>
+      </w:r>
+      <w:proofErr w:type="spellStart"/>
+      <w:r>
+        <w:t>equiv</w:t>
+      </w:r>
+      <w:proofErr w:type="spellEnd"/>
+      <w:r>
+        <w:t xml:space="preserve"> \pm 1 \</w:t>
+      </w:r>
+      <w:proofErr w:type="spellStart"/>
+      <w:r>
+        <w:t>bmod</w:t>
+      </w:r>
+      <w:proofErr w:type="spellEnd"/>
+      <w:r>
+        <w:t xml:space="preserve"> p \wedge \beta  \not \</w:t>
+      </w:r>
+      <w:proofErr w:type="spellStart"/>
+      <w:r>
+        <w:t>equiv</w:t>
+      </w:r>
+      <w:proofErr w:type="spellEnd"/>
+      <w:r>
+        <w:t xml:space="preserve"> \pm 1 \</w:t>
+      </w:r>
+      <w:proofErr w:type="spellStart"/>
+      <w:r>
+        <w:t>bmod</w:t>
+      </w:r>
+      <w:proofErr w:type="spellEnd"/>
+      <w:r>
+        <w:t xml:space="preserve"> q$ then for a symbol to appear more then once on the same diagonal it must be that ${v_1=v_2$, $w_1=w_2$.\\</w:t>
+      </w:r>
+    </w:p>
+    <w:p>
+      <w:r>
+        <w:t>$\</w:t>
+      </w:r>
+      <w:proofErr w:type="spellStart"/>
+      <w:r>
+        <w:t>Rightarrow</w:t>
+      </w:r>
+      <w:proofErr w:type="spellEnd"/>
+      <w:r>
+        <w:t xml:space="preserve"> B$ is {\</w:t>
+      </w:r>
+      <w:proofErr w:type="spellStart"/>
+      <w:r>
+        <w:t>em</w:t>
+      </w:r>
+      <w:proofErr w:type="spellEnd"/>
+      <w:r>
+        <w:t xml:space="preserve"> royal} if $\alpha  \not \</w:t>
+      </w:r>
+      <w:proofErr w:type="spellStart"/>
+      <w:r>
+        <w:t>equiv</w:t>
+      </w:r>
+      <w:proofErr w:type="spellEnd"/>
+      <w:r>
+        <w:t xml:space="preserve"> \pm 1 \</w:t>
+      </w:r>
+      <w:proofErr w:type="spellStart"/>
+      <w:r>
+        <w:t>bmod</w:t>
+      </w:r>
+      <w:proofErr w:type="spellEnd"/>
+      <w:r>
+        <w:t xml:space="preserve"> p$ and $ \beta  \not \</w:t>
+      </w:r>
+      <w:proofErr w:type="spellStart"/>
+      <w:r>
+        <w:t>equiv</w:t>
+      </w:r>
+      <w:proofErr w:type="spellEnd"/>
+      <w:r>
+        <w:t xml:space="preserve"> \pm 1 \</w:t>
+      </w:r>
+      <w:proofErr w:type="spellStart"/>
+      <w:r>
+        <w:t>bmod</w:t>
+      </w:r>
+      <w:proofErr w:type="spellEnd"/>
+      <w:r>
+        <w:t xml:space="preserve"> q$.</w:t>
       </w:r>
     </w:p>
     <w:p>
@@ -630,7 +2024,103 @@
     </w:p>
     <w:p>
       <w:r>
-        <w:t>for prime numbers $p,q$, the latin square of $\big(\mathbb{Z}p \times \mathbb{Z}q\big)^2$ that obtained by the coloring of the form $\big((x_1,x_2),(\alpha x_1+i, \beta x_2+j)\big)$ for a color $(i,j)$, is {\em royal} if and only if $\alpha  \not \equiv \pm 1 \bmod p \wedge \beta  \not \equiv \pm 1 \bmod q$.</w:t>
+        <w:t>for prime numbers $</w:t>
+      </w:r>
+      <w:proofErr w:type="spellStart"/>
+      <w:r>
+        <w:t>p,q</w:t>
+      </w:r>
+      <w:proofErr w:type="spellEnd"/>
+      <w:r>
+        <w:t xml:space="preserve">$, the </w:t>
+      </w:r>
+      <w:proofErr w:type="spellStart"/>
+      <w:r>
+        <w:t>latin</w:t>
+      </w:r>
+      <w:proofErr w:type="spellEnd"/>
+      <w:r>
+        <w:t xml:space="preserve"> square of $\big(\</w:t>
+      </w:r>
+      <w:proofErr w:type="spellStart"/>
+      <w:r>
+        <w:t>mathbb</w:t>
+      </w:r>
+      <w:proofErr w:type="spellEnd"/>
+      <w:r>
+        <w:t>{Z}p \times \</w:t>
+      </w:r>
+      <w:proofErr w:type="spellStart"/>
+      <w:r>
+        <w:t>mathbb</w:t>
+      </w:r>
+      <w:proofErr w:type="spellEnd"/>
+      <w:r>
+        <w:t xml:space="preserve">{Z}q\big)^2$ that obtained by the </w:t>
+      </w:r>
+      <w:proofErr w:type="spellStart"/>
+      <w:r>
+        <w:t>coloring</w:t>
+      </w:r>
+      <w:proofErr w:type="spellEnd"/>
+      <w:r>
+        <w:t xml:space="preserve"> of the form $\big((x_1,x_2),(\alpha x_1+i, \beta x_2+j)\big)$ for a </w:t>
+      </w:r>
+      <w:proofErr w:type="spellStart"/>
+      <w:r>
+        <w:t>color</w:t>
+      </w:r>
+      <w:proofErr w:type="spellEnd"/>
+      <w:r>
+        <w:t xml:space="preserve"> $(</w:t>
+      </w:r>
+      <w:proofErr w:type="spellStart"/>
+      <w:r>
+        <w:t>i,j</w:t>
+      </w:r>
+      <w:proofErr w:type="spellEnd"/>
+      <w:r>
+        <w:t>)$, is {\</w:t>
+      </w:r>
+      <w:proofErr w:type="spellStart"/>
+      <w:r>
+        <w:t>em</w:t>
+      </w:r>
+      <w:proofErr w:type="spellEnd"/>
+      <w:r>
+        <w:t xml:space="preserve"> royal} if and only if $\alpha  \not \</w:t>
+      </w:r>
+      <w:proofErr w:type="spellStart"/>
+      <w:r>
+        <w:t>equiv</w:t>
+      </w:r>
+      <w:proofErr w:type="spellEnd"/>
+      <w:r>
+        <w:t xml:space="preserve"> \pm 1 \</w:t>
+      </w:r>
+      <w:proofErr w:type="spellStart"/>
+      <w:r>
+        <w:t>bmod</w:t>
+      </w:r>
+      <w:proofErr w:type="spellEnd"/>
+      <w:r>
+        <w:t xml:space="preserve"> p \wedge \beta  \not \</w:t>
+      </w:r>
+      <w:proofErr w:type="spellStart"/>
+      <w:r>
+        <w:t>equiv</w:t>
+      </w:r>
+      <w:proofErr w:type="spellEnd"/>
+      <w:r>
+        <w:t xml:space="preserve"> \pm 1 \</w:t>
+      </w:r>
+      <w:proofErr w:type="spellStart"/>
+      <w:r>
+        <w:t>bmod</w:t>
+      </w:r>
+      <w:proofErr w:type="spellEnd"/>
+      <w:r>
+        <w:t xml:space="preserve"> q$.</w:t>
       </w:r>
     </w:p>
     <w:p/>
@@ -639,7 +2129,13 @@
         <w:t>\end{document}</w:t>
       </w:r>
     </w:p>
-    <w:p/>
+    <w:p>
+      <w:pPr>
+        <w:rPr>
+          <w:lang w:val="en-US"/>
+        </w:rPr>
+      </w:pPr>
+    </w:p>
     <w:sectPr>
       <w:pgSz w:w="11906" w:h="16838"/>
       <w:pgMar w:top="1440" w:right="1440" w:bottom="1440" w:left="1440" w:header="708" w:footer="708" w:gutter="0"/>
@@ -1076,6 +2572,25 @@
     <w:semiHidden/>
     <w:unhideWhenUsed/>
   </w:style>
+  <w:style w:type="table" w:styleId="TableGrid">
+    <w:name w:val="Table Grid"/>
+    <w:basedOn w:val="TableNormal"/>
+    <w:uiPriority w:val="39"/>
+    <w:rsid w:val="00F308CC"/>
+    <w:pPr>
+      <w:spacing w:after="0" w:line="240" w:lineRule="auto"/>
+    </w:pPr>
+    <w:tblPr>
+      <w:tblBorders>
+        <w:top w:val="single" w:sz="4" w:space="0" w:color="auto"/>
+        <w:left w:val="single" w:sz="4" w:space="0" w:color="auto"/>
+        <w:bottom w:val="single" w:sz="4" w:space="0" w:color="auto"/>
+        <w:right w:val="single" w:sz="4" w:space="0" w:color="auto"/>
+        <w:insideH w:val="single" w:sz="4" w:space="0" w:color="auto"/>
+        <w:insideV w:val="single" w:sz="4" w:space="0" w:color="auto"/>
+      </w:tblBorders>
+    </w:tblPr>
+  </w:style>
 </w:styles>
 </file>
 

</xml_diff>